<commit_message>
Final week 10 commit
</commit_message>
<xml_diff>
--- a/Week_10_Assignment_Report.docx
+++ b/Week_10_Assignment_Report.docx
@@ -25,6 +25,50 @@
       <w:r>
         <w:t xml:space="preserve">Web page: </w:t>
       </w:r>
+      <w:hyperlink r:id="rId7" w:history="1">
+        <w:r>
+          <w:rPr>
+            <w:rStyle w:val="Hyperlink"/>
+          </w:rPr>
+          <w:t>https://joshduff.github.io/F</w:t>
+        </w:r>
+        <w:r>
+          <w:rPr>
+            <w:rStyle w:val="Hyperlink"/>
+          </w:rPr>
+          <w:t>I</w:t>
+        </w:r>
+        <w:r>
+          <w:rPr>
+            <w:rStyle w:val="Hyperlink"/>
+          </w:rPr>
+          <w:t>T3</w:t>
+        </w:r>
+        <w:r>
+          <w:rPr>
+            <w:rStyle w:val="Hyperlink"/>
+          </w:rPr>
+          <w:t>1</w:t>
+        </w:r>
+        <w:r>
+          <w:rPr>
+            <w:rStyle w:val="Hyperlink"/>
+          </w:rPr>
+          <w:t>79_</w:t>
+        </w:r>
+        <w:r>
+          <w:rPr>
+            <w:rStyle w:val="Hyperlink"/>
+          </w:rPr>
+          <w:t>w</w:t>
+        </w:r>
+        <w:r>
+          <w:rPr>
+            <w:rStyle w:val="Hyperlink"/>
+          </w:rPr>
+          <w:t>eek10/Webpage/index.html</w:t>
+        </w:r>
+      </w:hyperlink>
     </w:p>
     <w:p/>
     <w:p>
@@ -32,11 +76,55 @@
         <w:pStyle w:val="Heading2"/>
       </w:pPr>
       <w:r>
-        <w:t>Bushfire location map</w:t>
+        <w:t xml:space="preserve">Bushfire </w:t>
+      </w:r>
+      <w:r>
+        <w:t>causes charts</w:t>
+      </w:r>
+    </w:p>
+    <w:p>
+      <w:r>
+        <w:rPr>
+          <w:noProof/>
+        </w:rPr>
+        <w:drawing>
+          <wp:inline distT="0" distB="0" distL="0" distR="0" wp14:anchorId="62C5F422" wp14:editId="051FBC37">
+            <wp:extent cx="5731510" cy="1730375"/>
+            <wp:effectExtent l="0" t="0" r="2540" b="3175"/>
+            <wp:docPr id="1" name="Picture 1" descr="Graphical user interface, chart&#10;&#10;Description automatically generated"/>
+            <wp:cNvGraphicFramePr>
+              <a:graphicFrameLocks xmlns:a="http://schemas.openxmlformats.org/drawingml/2006/main" noChangeAspect="1"/>
+            </wp:cNvGraphicFramePr>
+            <a:graphic xmlns:a="http://schemas.openxmlformats.org/drawingml/2006/main">
+              <a:graphicData uri="http://schemas.openxmlformats.org/drawingml/2006/picture">
+                <pic:pic xmlns:pic="http://schemas.openxmlformats.org/drawingml/2006/picture">
+                  <pic:nvPicPr>
+                    <pic:cNvPr id="1" name="Picture 1" descr="Graphical user interface, chart&#10;&#10;Description automatically generated"/>
+                    <pic:cNvPicPr/>
+                  </pic:nvPicPr>
+                  <pic:blipFill>
+                    <a:blip r:embed="rId8"/>
+                    <a:stretch>
+                      <a:fillRect/>
+                    </a:stretch>
+                  </pic:blipFill>
+                  <pic:spPr>
+                    <a:xfrm>
+                      <a:off x="0" y="0"/>
+                      <a:ext cx="5731510" cy="1730375"/>
+                    </a:xfrm>
+                    <a:prstGeom prst="rect">
+                      <a:avLst/>
+                    </a:prstGeom>
+                  </pic:spPr>
+                </pic:pic>
+              </a:graphicData>
+            </a:graphic>
+          </wp:inline>
+        </w:drawing>
       </w:r>
     </w:p>
     <w:p/>
-    <w:p/>
     <w:p>
       <w:pPr>
         <w:pStyle w:val="Heading3"/>
@@ -47,7 +135,7 @@
     </w:p>
     <w:p>
       <w:r>
-        <w:t xml:space="preserve">Comparing the changing average temperature in each Australian state with the concentration and location of bushfires. </w:t>
+        <w:t xml:space="preserve">The domain of this visualisation will be focussing on Tasmanian bushfires, their causes, how they have changed in recent years and how they have affected the state. </w:t>
       </w:r>
     </w:p>
     <w:p>
@@ -55,95 +143,80 @@
         <w:pStyle w:val="Heading3"/>
       </w:pPr>
       <w:r>
-        <w:t>Data transformations:</w:t>
-      </w:r>
-    </w:p>
-    <w:p>
-      <w:r>
-        <w:t xml:space="preserve">o Data transformation that you applied (if any), such as normalisation by area or population. </w:t>
-      </w:r>
-    </w:p>
-    <w:p/>
+        <w:t>Dataset:</w:t>
+      </w:r>
+    </w:p>
+    <w:p>
+      <w:r>
+        <w:t>These two charts show</w:t>
+      </w:r>
+      <w:r>
+        <w:t xml:space="preserve"> the causes of Tasmanian bushfires since 1980. </w:t>
+      </w:r>
+      <w:r>
+        <w:t>They also</w:t>
+      </w:r>
+      <w:r>
+        <w:t xml:space="preserve"> show t</w:t>
+      </w:r>
+      <w:r>
+        <w:t xml:space="preserve">he </w:t>
+      </w:r>
+      <w:r>
+        <w:t xml:space="preserve">total </w:t>
+      </w:r>
+      <w:r>
+        <w:t>amount</w:t>
+      </w:r>
+      <w:r>
+        <w:t xml:space="preserve"> of land burned each year.</w:t>
+      </w:r>
+    </w:p>
+    <w:p>
+      <w:r>
+        <w:t>Th</w:t>
+      </w:r>
+      <w:r>
+        <w:t xml:space="preserve">e data comes from the Tasmanian LIST Open data website, which is a government run website with map-oriented data: </w:t>
+      </w:r>
+      <w:hyperlink r:id="rId9" w:history="1">
+        <w:r>
+          <w:rPr>
+            <w:rStyle w:val="Hyperlink"/>
+            <w:rFonts w:ascii="Calibri" w:hAnsi="Calibri" w:cs="Calibri"/>
+          </w:rPr>
+          <w:t>https://listdata.thelist.tas.gov.au/opendata/</w:t>
+        </w:r>
+      </w:hyperlink>
+    </w:p>
+    <w:p>
+      <w:pPr>
+        <w:rPr>
+          <w:rFonts w:ascii="Calibri" w:hAnsi="Calibri" w:cs="Calibri"/>
+        </w:rPr>
+      </w:pPr>
+      <w:r>
+        <w:rPr>
+          <w:rFonts w:ascii="Calibri" w:hAnsi="Calibri" w:cs="Calibri"/>
+        </w:rPr>
+        <w:t xml:space="preserve">On the left chart is the different causes of fires in Tasmania and how they contribute to the total number of fires since 1980. The right chart shows the total area of land burned each year, and the causes that made up those fires each year. </w:t>
+      </w:r>
+    </w:p>
     <w:p>
       <w:pPr>
         <w:pStyle w:val="Heading3"/>
       </w:pPr>
       <w:r>
-        <w:t>Data classification:</w:t>
-      </w:r>
-    </w:p>
-    <w:p>
-      <w:r>
-        <w:t xml:space="preserve">o Data classification that you applied (if any) and the reason for choosing class limits. </w:t>
-      </w:r>
-    </w:p>
-    <w:p>
-      <w:pPr>
-        <w:pStyle w:val="ListParagraph"/>
-        <w:numPr>
-          <w:ilvl w:val="0"/>
-          <w:numId w:val="1"/>
-        </w:numPr>
-      </w:pPr>
-      <w:r>
-        <w:t>Classified the colour of the symbol by the brightness of the fire</w:t>
-      </w:r>
-    </w:p>
-    <w:p>
-      <w:pPr>
-        <w:pStyle w:val="ListParagraph"/>
-        <w:numPr>
-          <w:ilvl w:val="0"/>
-          <w:numId w:val="1"/>
-        </w:numPr>
-      </w:pPr>
-      <w:r>
-        <w:t>Classified the size of the symbol by the size of the fire</w:t>
-      </w:r>
-    </w:p>
-    <w:p>
-      <w:pPr>
-        <w:pStyle w:val="ListParagraph"/>
-        <w:numPr>
-          <w:ilvl w:val="0"/>
-          <w:numId w:val="1"/>
-        </w:numPr>
-      </w:pPr>
-      <w:r>
-        <w:t>Classified the background colour of each state by the deviation in average temperature</w:t>
-      </w:r>
-    </w:p>
-    <w:p>
-      <w:r>
-        <w:t>o A justification for the type of map idiom used (that is, why are you creating a choropleth map, a proportional symbol map, a dot map, etc.)?</w:t>
-      </w:r>
-    </w:p>
-    <w:p>
-      <w:pPr>
-        <w:pStyle w:val="ListParagraph"/>
-        <w:numPr>
-          <w:ilvl w:val="0"/>
-          <w:numId w:val="2"/>
-        </w:numPr>
-      </w:pPr>
-      <w:r>
-        <w:t xml:space="preserve">Using choropleth map for the average temperature because this is meant to be background information which only has a meaningful value in a large area. </w:t>
-      </w:r>
-    </w:p>
-    <w:p>
-      <w:pPr>
-        <w:pStyle w:val="ListParagraph"/>
-        <w:numPr>
-          <w:ilvl w:val="0"/>
-          <w:numId w:val="2"/>
-        </w:numPr>
-      </w:pPr>
-      <w:r>
-        <w:t xml:space="preserve">Using a dot map for the fire location data because data is only relevant in certain locations (excluding further choropleth), and aggregation of fires to create a symbol map would take a lot more time. </w:t>
+        <w:t>Chart Justification</w:t>
+      </w:r>
+    </w:p>
+    <w:p>
+      <w:r>
+        <w:t>A bar chart is used on the left for easy comparison of values with a common axis. The stacked bar chart is used on the right so you can both compare the total land burned each year (Used total stacked bar) and still see the trends in each cause through the years.</w:t>
       </w:r>
     </w:p>
     <w:sectPr>
-      <w:headerReference w:type="default" r:id="rId7"/>
+      <w:headerReference w:type="default" r:id="rId10"/>
       <w:pgSz w:w="11906" w:h="16838"/>
       <w:pgMar w:top="1440" w:right="1440" w:bottom="1440" w:left="1440" w:header="708" w:footer="708" w:gutter="0"/>
       <w:cols w:space="708"/>
@@ -1047,6 +1120,41 @@
       <w:contextualSpacing/>
     </w:pPr>
   </w:style>
+  <w:style w:type="character" w:styleId="Hyperlink">
+    <w:name w:val="Hyperlink"/>
+    <w:basedOn w:val="DefaultParagraphFont"/>
+    <w:uiPriority w:val="99"/>
+    <w:unhideWhenUsed/>
+    <w:rsid w:val="00581432"/>
+    <w:rPr>
+      <w:color w:val="0563C1" w:themeColor="hyperlink"/>
+      <w:u w:val="single"/>
+    </w:rPr>
+  </w:style>
+  <w:style w:type="character" w:styleId="UnresolvedMention">
+    <w:name w:val="Unresolved Mention"/>
+    <w:basedOn w:val="DefaultParagraphFont"/>
+    <w:uiPriority w:val="99"/>
+    <w:semiHidden/>
+    <w:unhideWhenUsed/>
+    <w:rsid w:val="00581432"/>
+    <w:rPr>
+      <w:color w:val="605E5C"/>
+      <w:shd w:val="clear" w:color="auto" w:fill="E1DFDD"/>
+    </w:rPr>
+  </w:style>
+  <w:style w:type="character" w:styleId="FollowedHyperlink">
+    <w:name w:val="FollowedHyperlink"/>
+    <w:basedOn w:val="DefaultParagraphFont"/>
+    <w:uiPriority w:val="99"/>
+    <w:semiHidden/>
+    <w:unhideWhenUsed/>
+    <w:rsid w:val="00581432"/>
+    <w:rPr>
+      <w:color w:val="954F72" w:themeColor="followedHyperlink"/>
+      <w:u w:val="single"/>
+    </w:rPr>
+  </w:style>
 </w:styles>
 </file>
 

</xml_diff>